<commit_message>
Subindo os arquivos que sumiram
</commit_message>
<xml_diff>
--- a/projeto-site/public/pages/Simulador/Simulador.docx
+++ b/projeto-site/public/pages/Simulador/Simulador.docx
@@ -457,9 +457,6 @@
     </w:p>
     <w:p>
       <w:pPr>
-        <w:pBdr>
-          <w:bottom w:val="single" w:sz="12" w:space="1" w:color="auto"/>
-        </w:pBdr>
         <w:shd w:val="clear" w:color="auto" w:fill="FFFFFF"/>
         <w:rPr>
           <w:rFonts w:ascii="Arial" w:eastAsia="Times New Roman" w:hAnsi="Arial" w:cs="Arial"/>
@@ -509,124 +506,6 @@
         </w:rPr>
         <w:t>enfermeiro</w:t>
       </w:r>
-    </w:p>
-    <w:p>
-      <w:pPr>
-        <w:shd w:val="clear" w:color="auto" w:fill="FFFFFF"/>
-        <w:rPr>
-          <w:rFonts w:ascii="Arial" w:eastAsia="Times New Roman" w:hAnsi="Arial" w:cs="Arial"/>
-          <w:color w:val="222222"/>
-          <w:sz w:val="24"/>
-          <w:szCs w:val="24"/>
-          <w:lang w:eastAsia="pt-BR"/>
-        </w:rPr>
-      </w:pPr>
-      <w:r>
-        <w:rPr>
-          <w:rFonts w:ascii="Arial" w:eastAsia="Times New Roman" w:hAnsi="Arial" w:cs="Arial"/>
-          <w:color w:val="222222"/>
-          <w:sz w:val="24"/>
-          <w:szCs w:val="24"/>
-          <w:lang w:eastAsia="pt-BR"/>
-        </w:rPr>
-        <w:t>Escala de trabalho enfermeiro 12x36</w:t>
-      </w:r>
-      <w:r>
-        <w:rPr>
-          <w:rFonts w:ascii="Arial" w:eastAsia="Times New Roman" w:hAnsi="Arial" w:cs="Arial"/>
-          <w:color w:val="222222"/>
-          <w:sz w:val="24"/>
-          <w:szCs w:val="24"/>
-          <w:lang w:eastAsia="pt-BR"/>
-        </w:rPr>
-        <w:t xml:space="preserve"> = 20 dias por mês</w:t>
-      </w:r>
-      <w:r>
-        <w:rPr>
-          <w:rFonts w:ascii="Arial" w:eastAsia="Times New Roman" w:hAnsi="Arial" w:cs="Arial"/>
-          <w:color w:val="222222"/>
-          <w:sz w:val="24"/>
-          <w:szCs w:val="24"/>
-          <w:lang w:eastAsia="pt-BR"/>
-        </w:rPr>
-        <w:t xml:space="preserve"> = 480 horas trabalhadas</w:t>
-      </w:r>
-    </w:p>
-    <w:p>
-      <w:pPr>
-        <w:shd w:val="clear" w:color="auto" w:fill="FFFFFF"/>
-        <w:rPr>
-          <w:rFonts w:ascii="Arial" w:eastAsia="Times New Roman" w:hAnsi="Arial" w:cs="Arial"/>
-          <w:color w:val="222222"/>
-          <w:sz w:val="24"/>
-          <w:szCs w:val="24"/>
-          <w:lang w:eastAsia="pt-BR"/>
-        </w:rPr>
-      </w:pPr>
-      <w:r>
-        <w:rPr>
-          <w:rFonts w:ascii="Arial" w:eastAsia="Times New Roman" w:hAnsi="Arial" w:cs="Arial"/>
-          <w:color w:val="222222"/>
-          <w:sz w:val="24"/>
-          <w:szCs w:val="24"/>
-          <w:lang w:eastAsia="pt-BR"/>
-        </w:rPr>
-        <w:t xml:space="preserve">O mês possui </w:t>
-      </w:r>
-      <w:r>
-        <w:rPr>
-          <w:rFonts w:ascii="Arial" w:eastAsia="Times New Roman" w:hAnsi="Arial" w:cs="Arial"/>
-          <w:color w:val="222222"/>
-          <w:sz w:val="24"/>
-          <w:szCs w:val="24"/>
-          <w:lang w:eastAsia="pt-BR"/>
-        </w:rPr>
-        <w:t>720</w:t>
-      </w:r>
-      <w:r>
-        <w:rPr>
-          <w:rFonts w:ascii="Arial" w:eastAsia="Times New Roman" w:hAnsi="Arial" w:cs="Arial"/>
-          <w:color w:val="222222"/>
-          <w:sz w:val="24"/>
-          <w:szCs w:val="24"/>
-          <w:lang w:eastAsia="pt-BR"/>
-        </w:rPr>
-        <w:t>‬</w:t>
-      </w:r>
-      <w:r>
-        <w:rPr>
-          <w:rFonts w:ascii="Arial" w:eastAsia="Times New Roman" w:hAnsi="Arial" w:cs="Arial"/>
-          <w:color w:val="222222"/>
-          <w:sz w:val="24"/>
-          <w:szCs w:val="24"/>
-          <w:lang w:eastAsia="pt-BR"/>
-        </w:rPr>
-        <w:t xml:space="preserve"> horas </w:t>
-      </w:r>
-    </w:p>
-    <w:p>
-      <w:pPr>
-        <w:shd w:val="clear" w:color="auto" w:fill="FFFFFF"/>
-        <w:rPr>
-          <w:rFonts w:ascii="Arial" w:eastAsia="Times New Roman" w:hAnsi="Arial" w:cs="Arial"/>
-          <w:color w:val="222222"/>
-          <w:sz w:val="24"/>
-          <w:szCs w:val="24"/>
-          <w:lang w:eastAsia="pt-BR"/>
-        </w:rPr>
-      </w:pPr>
-    </w:p>
-    <w:p>
-      <w:pPr>
-        <w:shd w:val="clear" w:color="auto" w:fill="FFFFFF"/>
-        <w:rPr>
-          <w:rFonts w:ascii="Arial" w:eastAsia="Times New Roman" w:hAnsi="Arial" w:cs="Arial"/>
-          <w:color w:val="222222"/>
-          <w:sz w:val="24"/>
-          <w:szCs w:val="24"/>
-          <w:lang w:eastAsia="pt-BR"/>
-        </w:rPr>
-      </w:pPr>
     </w:p>
     <w:p>
       <w:pPr>
@@ -1075,7 +954,6 @@
   <w:style w:type="character" w:default="1" w:styleId="Fontepargpadro">
     <w:name w:val="Default Paragraph Font"/>
     <w:uiPriority w:val="1"/>
-    <w:semiHidden/>
     <w:unhideWhenUsed/>
   </w:style>
   <w:style w:type="table" w:default="1" w:styleId="Tabelanormal">

</xml_diff>

<commit_message>
Atualização do simulador financeiro
</commit_message>
<xml_diff>
--- a/projeto-site/public/pages/Simulador/Simulador.docx
+++ b/projeto-site/public/pages/Simulador/Simulador.docx
@@ -457,6 +457,9 @@
     </w:p>
     <w:p>
       <w:pPr>
+        <w:pBdr>
+          <w:bottom w:val="single" w:sz="12" w:space="1" w:color="auto"/>
+        </w:pBdr>
         <w:shd w:val="clear" w:color="auto" w:fill="FFFFFF"/>
         <w:rPr>
           <w:rFonts w:ascii="Arial" w:eastAsia="Times New Roman" w:hAnsi="Arial" w:cs="Arial"/>
@@ -518,18 +521,640 @@
           <w:lang w:eastAsia="pt-BR"/>
         </w:rPr>
       </w:pPr>
-    </w:p>
-    <w:p>
-      <w:pPr>
-        <w:shd w:val="clear" w:color="auto" w:fill="FFFFFF"/>
-        <w:rPr>
-          <w:rFonts w:ascii="Arial" w:eastAsia="Times New Roman" w:hAnsi="Arial" w:cs="Arial"/>
-          <w:color w:val="222222"/>
-          <w:sz w:val="24"/>
-          <w:szCs w:val="24"/>
-          <w:lang w:eastAsia="pt-BR"/>
-        </w:rPr>
-      </w:pPr>
+      <w:r>
+        <w:rPr>
+          <w:rFonts w:ascii="Arial" w:eastAsia="Times New Roman" w:hAnsi="Arial" w:cs="Arial"/>
+          <w:color w:val="222222"/>
+          <w:sz w:val="24"/>
+          <w:szCs w:val="24"/>
+          <w:lang w:eastAsia="pt-BR"/>
+        </w:rPr>
+        <w:t>Regime de trabalho de enfermeiros</w:t>
+      </w:r>
+      <w:r>
+        <w:rPr>
+          <w:rFonts w:ascii="Arial" w:eastAsia="Times New Roman" w:hAnsi="Arial" w:cs="Arial"/>
+          <w:color w:val="222222"/>
+          <w:sz w:val="24"/>
+          <w:szCs w:val="24"/>
+          <w:lang w:eastAsia="pt-BR"/>
+        </w:rPr>
+        <w:t xml:space="preserve"> </w:t>
+      </w:r>
+    </w:p>
+    <w:p>
+      <w:pPr>
+        <w:shd w:val="clear" w:color="auto" w:fill="FFFFFF"/>
+        <w:rPr>
+          <w:rFonts w:ascii="Arial" w:eastAsia="Times New Roman" w:hAnsi="Arial" w:cs="Arial"/>
+          <w:color w:val="222222"/>
+          <w:sz w:val="24"/>
+          <w:szCs w:val="24"/>
+          <w:lang w:eastAsia="pt-BR"/>
+        </w:rPr>
+      </w:pPr>
+      <w:r>
+        <w:rPr>
+          <w:rFonts w:ascii="Arial" w:eastAsia="Times New Roman" w:hAnsi="Arial" w:cs="Arial"/>
+          <w:color w:val="222222"/>
+          <w:sz w:val="24"/>
+          <w:szCs w:val="24"/>
+          <w:lang w:eastAsia="pt-BR"/>
+        </w:rPr>
+        <w:t>12x36</w:t>
+      </w:r>
+    </w:p>
+    <w:p>
+      <w:pPr>
+        <w:shd w:val="clear" w:color="auto" w:fill="FFFFFF"/>
+        <w:rPr>
+          <w:rFonts w:ascii="Arial" w:eastAsia="Times New Roman" w:hAnsi="Arial" w:cs="Arial"/>
+          <w:color w:val="222222"/>
+          <w:sz w:val="24"/>
+          <w:szCs w:val="24"/>
+          <w:lang w:eastAsia="pt-BR"/>
+        </w:rPr>
+      </w:pPr>
+      <w:r>
+        <w:rPr>
+          <w:rFonts w:ascii="Arial" w:eastAsia="Times New Roman" w:hAnsi="Arial" w:cs="Arial"/>
+          <w:color w:val="222222"/>
+          <w:sz w:val="24"/>
+          <w:szCs w:val="24"/>
+          <w:lang w:eastAsia="pt-BR"/>
+        </w:rPr>
+        <w:t>Em torno de 16 dias trabalhados no mês</w:t>
+      </w:r>
+    </w:p>
+    <w:p>
+      <w:pPr>
+        <w:shd w:val="clear" w:color="auto" w:fill="FFFFFF"/>
+        <w:rPr>
+          <w:rFonts w:ascii="Arial" w:eastAsia="Times New Roman" w:hAnsi="Arial" w:cs="Arial"/>
+          <w:color w:val="222222"/>
+          <w:sz w:val="24"/>
+          <w:szCs w:val="24"/>
+          <w:lang w:eastAsia="pt-BR"/>
+        </w:rPr>
+      </w:pPr>
+      <w:r>
+        <w:rPr>
+          <w:rFonts w:ascii="Arial" w:eastAsia="Times New Roman" w:hAnsi="Arial" w:cs="Arial"/>
+          <w:color w:val="222222"/>
+          <w:sz w:val="24"/>
+          <w:szCs w:val="24"/>
+          <w:lang w:eastAsia="pt-BR"/>
+        </w:rPr>
+        <w:t xml:space="preserve">Em </w:t>
+      </w:r>
+      <w:r>
+        <w:rPr>
+          <w:rFonts w:ascii="Arial" w:eastAsia="Times New Roman" w:hAnsi="Arial" w:cs="Arial"/>
+          <w:color w:val="222222"/>
+          <w:sz w:val="24"/>
+          <w:szCs w:val="24"/>
+          <w:lang w:eastAsia="pt-BR"/>
+        </w:rPr>
+        <w:t>6</w:t>
+      </w:r>
+      <w:r>
+        <w:rPr>
+          <w:rFonts w:ascii="Arial" w:eastAsia="Times New Roman" w:hAnsi="Arial" w:cs="Arial"/>
+          <w:color w:val="222222"/>
+          <w:sz w:val="24"/>
+          <w:szCs w:val="24"/>
+          <w:lang w:eastAsia="pt-BR"/>
+        </w:rPr>
+        <w:t xml:space="preserve"> dias </w:t>
+      </w:r>
+      <w:r>
+        <w:rPr>
+          <w:rFonts w:ascii="Arial" w:eastAsia="Times New Roman" w:hAnsi="Arial" w:cs="Arial"/>
+          <w:color w:val="222222"/>
+          <w:sz w:val="24"/>
+          <w:szCs w:val="24"/>
+          <w:lang w:eastAsia="pt-BR"/>
+        </w:rPr>
+        <w:t>na semana</w:t>
+      </w:r>
+      <w:r>
+        <w:rPr>
+          <w:rFonts w:ascii="Arial" w:eastAsia="Times New Roman" w:hAnsi="Arial" w:cs="Arial"/>
+          <w:color w:val="222222"/>
+          <w:sz w:val="24"/>
+          <w:szCs w:val="24"/>
+          <w:lang w:eastAsia="pt-BR"/>
+        </w:rPr>
+        <w:t>,</w:t>
+      </w:r>
+      <w:r>
+        <w:rPr>
+          <w:rFonts w:ascii="Arial" w:eastAsia="Times New Roman" w:hAnsi="Arial" w:cs="Arial"/>
+          <w:color w:val="222222"/>
+          <w:sz w:val="24"/>
+          <w:szCs w:val="24"/>
+          <w:lang w:eastAsia="pt-BR"/>
+        </w:rPr>
+        <w:t xml:space="preserve"> </w:t>
+      </w:r>
+      <w:r>
+        <w:rPr>
+          <w:rFonts w:ascii="Arial" w:eastAsia="Times New Roman" w:hAnsi="Arial" w:cs="Arial"/>
+          <w:color w:val="222222"/>
+          <w:sz w:val="24"/>
+          <w:szCs w:val="24"/>
+          <w:lang w:eastAsia="pt-BR"/>
+        </w:rPr>
+        <w:t>o enfermeiro possui</w:t>
+      </w:r>
+      <w:r>
+        <w:rPr>
+          <w:rFonts w:ascii="Arial" w:eastAsia="Times New Roman" w:hAnsi="Arial" w:cs="Arial"/>
+          <w:color w:val="222222"/>
+          <w:sz w:val="24"/>
+          <w:szCs w:val="24"/>
+          <w:lang w:eastAsia="pt-BR"/>
+        </w:rPr>
+        <w:t xml:space="preserve"> </w:t>
+      </w:r>
+      <w:r>
+        <w:rPr>
+          <w:rFonts w:ascii="Arial" w:eastAsia="Times New Roman" w:hAnsi="Arial" w:cs="Arial"/>
+          <w:color w:val="222222"/>
+          <w:sz w:val="24"/>
+          <w:szCs w:val="24"/>
+          <w:lang w:eastAsia="pt-BR"/>
+        </w:rPr>
+        <w:t>36</w:t>
+      </w:r>
+      <w:r>
+        <w:rPr>
+          <w:rFonts w:ascii="Arial" w:eastAsia="Times New Roman" w:hAnsi="Arial" w:cs="Arial"/>
+          <w:color w:val="222222"/>
+          <w:sz w:val="24"/>
+          <w:szCs w:val="24"/>
+          <w:lang w:eastAsia="pt-BR"/>
+        </w:rPr>
+        <w:t>h trabalhadas</w:t>
+      </w:r>
+      <w:r>
+        <w:rPr>
+          <w:rFonts w:ascii="Arial" w:eastAsia="Times New Roman" w:hAnsi="Arial" w:cs="Arial"/>
+          <w:color w:val="222222"/>
+          <w:sz w:val="24"/>
+          <w:szCs w:val="24"/>
+          <w:lang w:eastAsia="pt-BR"/>
+        </w:rPr>
+        <w:t xml:space="preserve">. </w:t>
+      </w:r>
+    </w:p>
+    <w:p>
+      <w:pPr>
+        <w:shd w:val="clear" w:color="auto" w:fill="FFFFFF"/>
+        <w:rPr>
+          <w:rFonts w:ascii="Arial" w:eastAsia="Times New Roman" w:hAnsi="Arial" w:cs="Arial"/>
+          <w:color w:val="222222"/>
+          <w:sz w:val="24"/>
+          <w:szCs w:val="24"/>
+          <w:lang w:eastAsia="pt-BR"/>
+        </w:rPr>
+      </w:pPr>
+      <w:r>
+        <w:rPr>
+          <w:rFonts w:ascii="Arial" w:eastAsia="Times New Roman" w:hAnsi="Arial" w:cs="Arial"/>
+          <w:color w:val="222222"/>
+          <w:sz w:val="24"/>
+          <w:szCs w:val="24"/>
+          <w:lang w:eastAsia="pt-BR"/>
+        </w:rPr>
+        <w:t>Uma média de 44 a 48horas trabalhadas</w:t>
+      </w:r>
+      <w:r>
+        <w:rPr>
+          <w:rFonts w:ascii="Arial" w:eastAsia="Times New Roman" w:hAnsi="Arial" w:cs="Arial"/>
+          <w:color w:val="222222"/>
+          <w:sz w:val="24"/>
+          <w:szCs w:val="24"/>
+          <w:lang w:eastAsia="pt-BR"/>
+        </w:rPr>
+        <w:t xml:space="preserve"> a cada 7 dias</w:t>
+      </w:r>
+    </w:p>
+    <w:p>
+      <w:pPr>
+        <w:shd w:val="clear" w:color="auto" w:fill="FFFFFF"/>
+        <w:rPr>
+          <w:rFonts w:ascii="Arial" w:eastAsia="Times New Roman" w:hAnsi="Arial" w:cs="Arial"/>
+          <w:color w:val="222222"/>
+          <w:sz w:val="24"/>
+          <w:szCs w:val="24"/>
+          <w:lang w:eastAsia="pt-BR"/>
+        </w:rPr>
+      </w:pPr>
+      <w:r>
+        <w:rPr>
+          <w:rFonts w:ascii="Arial" w:eastAsia="Times New Roman" w:hAnsi="Arial" w:cs="Arial"/>
+          <w:color w:val="222222"/>
+          <w:sz w:val="24"/>
+          <w:szCs w:val="24"/>
+          <w:lang w:eastAsia="pt-BR"/>
+        </w:rPr>
+        <w:t>Se levarmos em consideração 44</w:t>
+      </w:r>
+      <w:r>
+        <w:rPr>
+          <w:rFonts w:ascii="Arial" w:eastAsia="Times New Roman" w:hAnsi="Arial" w:cs="Arial"/>
+          <w:color w:val="222222"/>
+          <w:sz w:val="24"/>
+          <w:szCs w:val="24"/>
+          <w:lang w:eastAsia="pt-BR"/>
+        </w:rPr>
+        <w:t>h</w:t>
+      </w:r>
+      <w:r>
+        <w:rPr>
+          <w:rFonts w:ascii="Arial" w:eastAsia="Times New Roman" w:hAnsi="Arial" w:cs="Arial"/>
+          <w:color w:val="222222"/>
+          <w:sz w:val="24"/>
+          <w:szCs w:val="24"/>
+          <w:lang w:eastAsia="pt-BR"/>
+        </w:rPr>
+        <w:t xml:space="preserve"> semanais, no mês são 176 horas</w:t>
+      </w:r>
+    </w:p>
+    <w:p>
+      <w:pPr>
+        <w:pBdr>
+          <w:bottom w:val="single" w:sz="12" w:space="1" w:color="auto"/>
+        </w:pBdr>
+        <w:shd w:val="clear" w:color="auto" w:fill="FFFFFF"/>
+        <w:rPr>
+          <w:rFonts w:ascii="Arial" w:eastAsia="Times New Roman" w:hAnsi="Arial" w:cs="Arial"/>
+          <w:color w:val="222222"/>
+          <w:sz w:val="24"/>
+          <w:szCs w:val="24"/>
+          <w:lang w:eastAsia="pt-BR"/>
+        </w:rPr>
+      </w:pPr>
+      <w:r>
+        <w:rPr>
+          <w:rFonts w:ascii="Arial" w:eastAsia="Times New Roman" w:hAnsi="Arial" w:cs="Arial"/>
+          <w:color w:val="222222"/>
+          <w:sz w:val="24"/>
+          <w:szCs w:val="24"/>
+          <w:lang w:eastAsia="pt-BR"/>
+        </w:rPr>
+        <w:t xml:space="preserve">Mas se </w:t>
+      </w:r>
+      <w:r>
+        <w:rPr>
+          <w:rFonts w:ascii="Arial" w:eastAsia="Times New Roman" w:hAnsi="Arial" w:cs="Arial"/>
+          <w:color w:val="222222"/>
+          <w:sz w:val="24"/>
+          <w:szCs w:val="24"/>
+          <w:lang w:eastAsia="pt-BR"/>
+        </w:rPr>
+        <w:t>levarmos em consideração 48</w:t>
+      </w:r>
+      <w:r>
+        <w:rPr>
+          <w:rFonts w:ascii="Arial" w:eastAsia="Times New Roman" w:hAnsi="Arial" w:cs="Arial"/>
+          <w:color w:val="222222"/>
+          <w:sz w:val="24"/>
+          <w:szCs w:val="24"/>
+          <w:lang w:eastAsia="pt-BR"/>
+        </w:rPr>
+        <w:t>h</w:t>
+      </w:r>
+      <w:r>
+        <w:rPr>
+          <w:rFonts w:ascii="Arial" w:eastAsia="Times New Roman" w:hAnsi="Arial" w:cs="Arial"/>
+          <w:color w:val="222222"/>
+          <w:sz w:val="24"/>
+          <w:szCs w:val="24"/>
+          <w:lang w:eastAsia="pt-BR"/>
+        </w:rPr>
+        <w:t xml:space="preserve"> semanais, no mês são 1</w:t>
+      </w:r>
+      <w:r>
+        <w:rPr>
+          <w:rFonts w:ascii="Arial" w:eastAsia="Times New Roman" w:hAnsi="Arial" w:cs="Arial"/>
+          <w:color w:val="222222"/>
+          <w:sz w:val="24"/>
+          <w:szCs w:val="24"/>
+          <w:lang w:eastAsia="pt-BR"/>
+        </w:rPr>
+        <w:t>92</w:t>
+      </w:r>
+      <w:r>
+        <w:rPr>
+          <w:rFonts w:ascii="Arial" w:eastAsia="Times New Roman" w:hAnsi="Arial" w:cs="Arial"/>
+          <w:color w:val="222222"/>
+          <w:sz w:val="24"/>
+          <w:szCs w:val="24"/>
+          <w:lang w:eastAsia="pt-BR"/>
+        </w:rPr>
+        <w:t xml:space="preserve"> horas</w:t>
+      </w:r>
+    </w:p>
+    <w:p>
+      <w:pPr>
+        <w:shd w:val="clear" w:color="auto" w:fill="FFFFFF"/>
+        <w:rPr>
+          <w:rFonts w:ascii="Arial" w:eastAsia="Times New Roman" w:hAnsi="Arial" w:cs="Arial"/>
+          <w:color w:val="222222"/>
+          <w:sz w:val="24"/>
+          <w:szCs w:val="24"/>
+          <w:lang w:eastAsia="pt-BR"/>
+        </w:rPr>
+      </w:pPr>
+      <w:r>
+        <w:rPr>
+          <w:rFonts w:ascii="Arial" w:eastAsia="Times New Roman" w:hAnsi="Arial" w:cs="Arial"/>
+          <w:color w:val="222222"/>
+          <w:sz w:val="24"/>
+          <w:szCs w:val="24"/>
+          <w:lang w:eastAsia="pt-BR"/>
+        </w:rPr>
+        <w:t xml:space="preserve">R$ 17,89  Salário médio de um enfermeiro por hora </w:t>
+      </w:r>
+    </w:p>
+    <w:p>
+      <w:pPr>
+        <w:pBdr>
+          <w:bottom w:val="single" w:sz="12" w:space="1" w:color="auto"/>
+        </w:pBdr>
+        <w:shd w:val="clear" w:color="auto" w:fill="FFFFFF"/>
+        <w:rPr>
+          <w:rFonts w:ascii="Arial" w:eastAsia="Times New Roman" w:hAnsi="Arial" w:cs="Arial"/>
+          <w:color w:val="222222"/>
+          <w:sz w:val="24"/>
+          <w:szCs w:val="24"/>
+          <w:lang w:eastAsia="pt-BR"/>
+        </w:rPr>
+      </w:pPr>
+      <w:r>
+        <w:rPr>
+          <w:rFonts w:ascii="Arial" w:eastAsia="Times New Roman" w:hAnsi="Arial" w:cs="Arial"/>
+          <w:color w:val="222222"/>
+          <w:sz w:val="24"/>
+          <w:szCs w:val="24"/>
+          <w:lang w:eastAsia="pt-BR"/>
+        </w:rPr>
+        <w:t>Assumindo que um enfermeiro gast</w:t>
+      </w:r>
+      <w:r>
+        <w:rPr>
+          <w:rFonts w:ascii="Arial" w:eastAsia="Times New Roman" w:hAnsi="Arial" w:cs="Arial"/>
+          <w:color w:val="222222"/>
+          <w:sz w:val="24"/>
+          <w:szCs w:val="24"/>
+          <w:lang w:eastAsia="pt-BR"/>
+        </w:rPr>
+        <w:t>a</w:t>
+      </w:r>
+      <w:r>
+        <w:rPr>
+          <w:rFonts w:ascii="Arial" w:eastAsia="Times New Roman" w:hAnsi="Arial" w:cs="Arial"/>
+          <w:color w:val="222222"/>
+          <w:sz w:val="24"/>
+          <w:szCs w:val="24"/>
+          <w:lang w:eastAsia="pt-BR"/>
+        </w:rPr>
+        <w:t xml:space="preserve"> um 1h por dia monitorando a temperatura e umidade de alas hospitalares. O hospital gasta em média R$ 286,24 por mês</w:t>
+      </w:r>
+      <w:r>
+        <w:rPr>
+          <w:rFonts w:ascii="Arial" w:eastAsia="Times New Roman" w:hAnsi="Arial" w:cs="Arial"/>
+          <w:color w:val="222222"/>
+          <w:sz w:val="24"/>
+          <w:szCs w:val="24"/>
+          <w:lang w:eastAsia="pt-BR"/>
+        </w:rPr>
+        <w:t xml:space="preserve"> com um enfermeiro somente para monitorar a temperatura da ala</w:t>
+      </w:r>
+      <w:r>
+        <w:rPr>
+          <w:rFonts w:ascii="Arial" w:eastAsia="Times New Roman" w:hAnsi="Arial" w:cs="Arial"/>
+          <w:color w:val="222222"/>
+          <w:sz w:val="24"/>
+          <w:szCs w:val="24"/>
+          <w:lang w:eastAsia="pt-BR"/>
+        </w:rPr>
+        <w:t xml:space="preserve"> do</w:t>
+      </w:r>
+      <w:r>
+        <w:rPr>
+          <w:rFonts w:ascii="Arial" w:eastAsia="Times New Roman" w:hAnsi="Arial" w:cs="Arial"/>
+          <w:color w:val="222222"/>
+          <w:sz w:val="24"/>
+          <w:szCs w:val="24"/>
+          <w:lang w:eastAsia="pt-BR"/>
+        </w:rPr>
+        <w:t xml:space="preserve"> hospita</w:t>
+      </w:r>
+      <w:r>
+        <w:rPr>
+          <w:rFonts w:ascii="Arial" w:eastAsia="Times New Roman" w:hAnsi="Arial" w:cs="Arial"/>
+          <w:color w:val="222222"/>
+          <w:sz w:val="24"/>
+          <w:szCs w:val="24"/>
+          <w:lang w:eastAsia="pt-BR"/>
+        </w:rPr>
+        <w:t>l</w:t>
+      </w:r>
+    </w:p>
+    <w:p>
+      <w:pPr>
+        <w:shd w:val="clear" w:color="auto" w:fill="FFFFFF"/>
+      </w:pPr>
+    </w:p>
+    <w:p>
+      <w:pPr>
+        <w:shd w:val="clear" w:color="auto" w:fill="FFFFFF"/>
+        <w:rPr>
+          <w:rFonts w:ascii="Arial" w:eastAsia="Times New Roman" w:hAnsi="Arial" w:cs="Arial"/>
+          <w:color w:val="222222"/>
+          <w:sz w:val="24"/>
+          <w:szCs w:val="24"/>
+          <w:lang w:eastAsia="pt-BR"/>
+        </w:rPr>
+      </w:pPr>
+      <w:r>
+        <w:lastRenderedPageBreak/>
+        <w:t xml:space="preserve">Link com uma média das despesas de um hospital público em Brasília </w:t>
+      </w:r>
+      <w:hyperlink r:id="rId4" w:history="1">
+        <w:r>
+          <w:rPr>
+            <w:rStyle w:val="Hyperlink"/>
+          </w:rPr>
+          <w:t>https://www.emdefesadasaude.com.br/2016/11/22/saiba-o-custo-mensal-especificado-do-hospital-regional-da-ceilandia-hrc/</w:t>
+        </w:r>
+      </w:hyperlink>
+    </w:p>
+    <w:p>
+      <w:pPr>
+        <w:shd w:val="clear" w:color="auto" w:fill="FFFFFF"/>
+        <w:rPr>
+          <w:rFonts w:ascii="Arial" w:eastAsia="Times New Roman" w:hAnsi="Arial" w:cs="Arial"/>
+          <w:color w:val="222222"/>
+          <w:sz w:val="24"/>
+          <w:szCs w:val="24"/>
+          <w:lang w:eastAsia="pt-BR"/>
+        </w:rPr>
+      </w:pPr>
+    </w:p>
+    <w:p>
+      <w:pPr>
+        <w:shd w:val="clear" w:color="auto" w:fill="FFFFFF"/>
+        <w:rPr>
+          <w:rFonts w:ascii="Arial" w:eastAsia="Times New Roman" w:hAnsi="Arial" w:cs="Arial"/>
+          <w:color w:val="222222"/>
+          <w:sz w:val="24"/>
+          <w:szCs w:val="24"/>
+          <w:lang w:eastAsia="pt-BR"/>
+        </w:rPr>
+      </w:pPr>
+    </w:p>
+    <w:p>
+      <w:pPr>
+        <w:shd w:val="clear" w:color="auto" w:fill="FFFFFF"/>
+        <w:rPr>
+          <w:rFonts w:ascii="Arial" w:eastAsia="Times New Roman" w:hAnsi="Arial" w:cs="Arial"/>
+          <w:color w:val="222222"/>
+          <w:sz w:val="24"/>
+          <w:szCs w:val="24"/>
+          <w:lang w:eastAsia="pt-BR"/>
+        </w:rPr>
+      </w:pPr>
+      <w:r>
+        <w:rPr>
+          <w:noProof/>
+        </w:rPr>
+        <w:drawing>
+          <wp:inline distT="0" distB="0" distL="0" distR="0" wp14:anchorId="07B8C861" wp14:editId="65216651">
+            <wp:extent cx="8045879" cy="4526280"/>
+            <wp:effectExtent l="0" t="0" r="0" b="7620"/>
+            <wp:docPr id="1" name="Imagem 1"/>
+            <wp:cNvGraphicFramePr>
+              <a:graphicFrameLocks xmlns:a="http://schemas.openxmlformats.org/drawingml/2006/main" noChangeAspect="1"/>
+            </wp:cNvGraphicFramePr>
+            <a:graphic xmlns:a="http://schemas.openxmlformats.org/drawingml/2006/main">
+              <a:graphicData uri="http://schemas.openxmlformats.org/drawingml/2006/picture">
+                <pic:pic xmlns:pic="http://schemas.openxmlformats.org/drawingml/2006/picture">
+                  <pic:nvPicPr>
+                    <pic:cNvPr id="1" name=""/>
+                    <pic:cNvPicPr/>
+                  </pic:nvPicPr>
+                  <pic:blipFill>
+                    <a:blip r:embed="rId5"/>
+                    <a:stretch>
+                      <a:fillRect/>
+                    </a:stretch>
+                  </pic:blipFill>
+                  <pic:spPr>
+                    <a:xfrm>
+                      <a:off x="0" y="0"/>
+                      <a:ext cx="8047567" cy="4527230"/>
+                    </a:xfrm>
+                    <a:prstGeom prst="rect">
+                      <a:avLst/>
+                    </a:prstGeom>
+                  </pic:spPr>
+                </pic:pic>
+              </a:graphicData>
+            </a:graphic>
+          </wp:inline>
+        </w:drawing>
+      </w:r>
+    </w:p>
+    <w:p>
+      <w:pPr>
+        <w:shd w:val="clear" w:color="auto" w:fill="FFFFFF"/>
+        <w:rPr>
+          <w:rFonts w:ascii="Arial" w:eastAsia="Times New Roman" w:hAnsi="Arial" w:cs="Arial"/>
+          <w:color w:val="222222"/>
+          <w:sz w:val="24"/>
+          <w:szCs w:val="24"/>
+          <w:lang w:eastAsia="pt-BR"/>
+        </w:rPr>
+      </w:pPr>
+      <w:r>
+        <w:rPr>
+          <w:rFonts w:ascii="Arial" w:eastAsia="Times New Roman" w:hAnsi="Arial" w:cs="Arial"/>
+          <w:color w:val="222222"/>
+          <w:sz w:val="24"/>
+          <w:szCs w:val="24"/>
+          <w:lang w:eastAsia="pt-BR"/>
+        </w:rPr>
+        <w:t>9%</w:t>
+      </w:r>
+    </w:p>
+    <w:p>
+      <w:pPr>
+        <w:shd w:val="clear" w:color="auto" w:fill="FFFFFF"/>
+        <w:rPr>
+          <w:rFonts w:ascii="Arial" w:eastAsia="Times New Roman" w:hAnsi="Arial" w:cs="Arial"/>
+          <w:color w:val="222222"/>
+          <w:sz w:val="24"/>
+          <w:szCs w:val="24"/>
+          <w:lang w:eastAsia="pt-BR"/>
+        </w:rPr>
+      </w:pPr>
+    </w:p>
+    <w:p>
+      <w:pPr>
+        <w:shd w:val="clear" w:color="auto" w:fill="FFFFFF"/>
+        <w:rPr>
+          <w:rFonts w:ascii="Arial" w:eastAsia="Times New Roman" w:hAnsi="Arial" w:cs="Arial"/>
+          <w:color w:val="222222"/>
+          <w:sz w:val="24"/>
+          <w:szCs w:val="24"/>
+          <w:lang w:eastAsia="pt-BR"/>
+        </w:rPr>
+      </w:pPr>
+      <w:r>
+        <w:rPr>
+          <w:noProof/>
+        </w:rPr>
+        <w:lastRenderedPageBreak/>
+        <w:drawing>
+          <wp:inline distT="0" distB="0" distL="0" distR="0" wp14:anchorId="4B6B8E3E" wp14:editId="357B875E">
+            <wp:extent cx="7528902" cy="4235450"/>
+            <wp:effectExtent l="0" t="0" r="0" b="0"/>
+            <wp:docPr id="2" name="Imagem 2"/>
+            <wp:cNvGraphicFramePr>
+              <a:graphicFrameLocks xmlns:a="http://schemas.openxmlformats.org/drawingml/2006/main" noChangeAspect="1"/>
+            </wp:cNvGraphicFramePr>
+            <a:graphic xmlns:a="http://schemas.openxmlformats.org/drawingml/2006/main">
+              <a:graphicData uri="http://schemas.openxmlformats.org/drawingml/2006/picture">
+                <pic:pic xmlns:pic="http://schemas.openxmlformats.org/drawingml/2006/picture">
+                  <pic:nvPicPr>
+                    <pic:cNvPr id="1" name=""/>
+                    <pic:cNvPicPr/>
+                  </pic:nvPicPr>
+                  <pic:blipFill>
+                    <a:blip r:embed="rId6"/>
+                    <a:stretch>
+                      <a:fillRect/>
+                    </a:stretch>
+                  </pic:blipFill>
+                  <pic:spPr>
+                    <a:xfrm>
+                      <a:off x="0" y="0"/>
+                      <a:ext cx="7536683" cy="4239827"/>
+                    </a:xfrm>
+                    <a:prstGeom prst="rect">
+                      <a:avLst/>
+                    </a:prstGeom>
+                  </pic:spPr>
+                </pic:pic>
+              </a:graphicData>
+            </a:graphic>
+          </wp:inline>
+        </w:drawing>
+      </w:r>
     </w:p>
     <w:p/>
     <w:p>
@@ -954,6 +1579,7 @@
   <w:style w:type="character" w:default="1" w:styleId="Fontepargpadro">
     <w:name w:val="Default Paragraph Font"/>
     <w:uiPriority w:val="1"/>
+    <w:semiHidden/>
     <w:unhideWhenUsed/>
   </w:style>
   <w:style w:type="table" w:default="1" w:styleId="Tabelanormal">
@@ -976,6 +1602,29 @@
     <w:uiPriority w:val="99"/>
     <w:semiHidden/>
     <w:unhideWhenUsed/>
+  </w:style>
+  <w:style w:type="character" w:styleId="Hyperlink">
+    <w:name w:val="Hyperlink"/>
+    <w:basedOn w:val="Fontepargpadro"/>
+    <w:uiPriority w:val="99"/>
+    <w:unhideWhenUsed/>
+    <w:rsid w:val="00383685"/>
+    <w:rPr>
+      <w:color w:val="0000FF"/>
+      <w:u w:val="single"/>
+    </w:rPr>
+  </w:style>
+  <w:style w:type="character" w:styleId="MenoPendente">
+    <w:name w:val="Unresolved Mention"/>
+    <w:basedOn w:val="Fontepargpadro"/>
+    <w:uiPriority w:val="99"/>
+    <w:semiHidden/>
+    <w:unhideWhenUsed/>
+    <w:rsid w:val="00383685"/>
+    <w:rPr>
+      <w:color w:val="605E5C"/>
+      <w:shd w:val="clear" w:color="auto" w:fill="E1DFDD"/>
+    </w:rPr>
   </w:style>
 </w:styles>
 </file>

</xml_diff>